<commit_message>
edited userstories during assessment
</commit_message>
<xml_diff>
--- a/Documenten/Userstories/Userstories Kwetter applicatie.docx
+++ b/Documenten/Userstories/Userstories Kwetter applicatie.docx
@@ -20,12 +20,7 @@
     </w:p>
     <w:p>
       <w:r>
-        <w:t>Als beheerder wil ik dat na het wijzigen van de Gebruikersnaam, deze wijziging direct zichtbaar is, zodat de gebruiker weet dat de wijziging goed is doorgevoer</w:t>
-      </w:r>
-      <w:bookmarkStart w:id="0" w:name="_GoBack"/>
-      <w:bookmarkEnd w:id="0"/>
-      <w:r>
-        <w:t>d.</w:t>
+        <w:t>Als beheerder wil ik dat na het wijzigen van de Gebruikersnaam, deze wijziging direct zichtbaar is, zodat de gebruiker weet dat de wijziging goed is doorgevoerd.</w:t>
       </w:r>
     </w:p>
     <w:p>
@@ -207,6 +202,13 @@
       </w:r>
     </w:p>
     <w:p>
+      <w:r>
+        <w:t>Als beheerder wil ik dat ik in een lijst van gebruikers, de rollen van gebruikers wijzigen, zodat ik een gebruiker meer of minder rechten kan geven.</w:t>
+      </w:r>
+      <w:bookmarkStart w:id="0" w:name="_GoBack"/>
+      <w:bookmarkEnd w:id="0"/>
+    </w:p>
+    <w:p>
       <w:pPr>
         <w:pStyle w:val="Kop2"/>
       </w:pPr>
@@ -246,17 +248,6 @@
     <w:p>
       <w:r>
         <w:t>Als beheerder wil ik dat gebruikers zichzelf kunnen registreren, zodat er meerdere gebruikers zijn die de applicatie kunnen gebruiken.</w:t>
-      </w:r>
-    </w:p>
-    <w:p>
-      <w:r>
-        <w:t xml:space="preserve">Als beheerder wil ik dat ik in een lijst </w:t>
-      </w:r>
-      <w:r>
-        <w:t xml:space="preserve">van gebruikers, </w:t>
-      </w:r>
-      <w:r>
-        <w:t>de rollen van gebruikers wijzigen, zodat ik een gebruiker meer of minder rechten kan geven.</w:t>
       </w:r>
     </w:p>
     <w:p>

</xml_diff>